<commit_message>
update phân công công việc
</commit_message>
<xml_diff>
--- a/Bảng phân công công việc đồ án 1.docx
+++ b/Bảng phân công công việc đồ án 1.docx
@@ -168,6 +168,32 @@
               <w:t>16110025</w:t>
             </w:r>
           </w:p>
+          <w:p>
+            <w:pPr>
+              <w:rPr>
+                <w:rFonts w:ascii="Times New Roman" w:hAnsi="Times New Roman" w:cs="Times New Roman"/>
+                <w:sz w:val="28"/>
+                <w:szCs w:val="28"/>
+              </w:rPr>
+            </w:pPr>
+          </w:p>
+          <w:p>
+            <w:pPr>
+              <w:rPr>
+                <w:rFonts w:ascii="Times New Roman" w:hAnsi="Times New Roman" w:cs="Times New Roman"/>
+                <w:sz w:val="28"/>
+                <w:szCs w:val="28"/>
+              </w:rPr>
+            </w:pPr>
+            <w:r>
+              <w:rPr>
+                <w:rFonts w:ascii="Times New Roman" w:hAnsi="Times New Roman" w:cs="Times New Roman"/>
+                <w:sz w:val="28"/>
+                <w:szCs w:val="28"/>
+              </w:rPr>
+              <w:t>Nguyễn Út Thiện - 16110573</w:t>
+            </w:r>
+          </w:p>
         </w:tc>
         <w:tc>
           <w:tcPr>
@@ -187,31 +213,230 @@
                 <w:sz w:val="28"/>
                 <w:szCs w:val="28"/>
               </w:rPr>
+              <w:t>database</w:t>
+            </w:r>
+          </w:p>
+        </w:tc>
+        <w:tc>
+          <w:tcPr>
+            <w:tcW w:w="3117" w:type="dxa"/>
+          </w:tcPr>
+          <w:p>
+            <w:pPr>
+              <w:rPr>
+                <w:rFonts w:ascii="Times New Roman" w:hAnsi="Times New Roman" w:cs="Times New Roman"/>
+                <w:sz w:val="28"/>
+                <w:szCs w:val="28"/>
+              </w:rPr>
+            </w:pPr>
+            <w:r>
+              <w:rPr>
+                <w:rFonts w:ascii="Times New Roman" w:hAnsi="Times New Roman" w:cs="Times New Roman"/>
+                <w:sz w:val="28"/>
+                <w:szCs w:val="28"/>
+              </w:rPr>
+              <w:t>12/9/2019-&gt;21/9/2019</w:t>
+            </w:r>
+          </w:p>
+        </w:tc>
+      </w:tr>
+      <w:tr>
+        <w:tc>
+          <w:tcPr>
+            <w:tcW w:w="3970" w:type="dxa"/>
+            <w:vMerge/>
+          </w:tcPr>
+          <w:p>
+            <w:pPr>
+              <w:rPr>
+                <w:rFonts w:ascii="Times New Roman" w:hAnsi="Times New Roman" w:cs="Times New Roman"/>
+                <w:sz w:val="28"/>
+                <w:szCs w:val="28"/>
+              </w:rPr>
+            </w:pPr>
+          </w:p>
+        </w:tc>
+        <w:tc>
+          <w:tcPr>
+            <w:tcW w:w="2694" w:type="dxa"/>
+          </w:tcPr>
+          <w:p>
+            <w:pPr>
+              <w:rPr>
+                <w:rFonts w:ascii="Times New Roman" w:hAnsi="Times New Roman" w:cs="Times New Roman"/>
+                <w:sz w:val="28"/>
+                <w:szCs w:val="28"/>
+              </w:rPr>
+            </w:pPr>
+            <w:r>
+              <w:rPr>
+                <w:rFonts w:ascii="Times New Roman" w:hAnsi="Times New Roman" w:cs="Times New Roman"/>
+                <w:sz w:val="28"/>
+                <w:szCs w:val="28"/>
+              </w:rPr>
               <w:t>Giao diện</w:t>
+            </w:r>
+          </w:p>
+        </w:tc>
+        <w:tc>
+          <w:tcPr>
+            <w:tcW w:w="3117" w:type="dxa"/>
+          </w:tcPr>
+          <w:p>
+            <w:pPr>
+              <w:rPr>
+                <w:rFonts w:ascii="Times New Roman" w:hAnsi="Times New Roman" w:cs="Times New Roman"/>
+                <w:sz w:val="28"/>
+                <w:szCs w:val="28"/>
+              </w:rPr>
+            </w:pPr>
+            <w:r>
+              <w:rPr>
+                <w:rFonts w:ascii="Times New Roman" w:hAnsi="Times New Roman" w:cs="Times New Roman"/>
+                <w:sz w:val="28"/>
+                <w:szCs w:val="28"/>
+              </w:rPr>
+              <w:t>12/9/2019-&gt;21/9/2019</w:t>
+            </w:r>
+          </w:p>
+        </w:tc>
+      </w:tr>
+      <w:tr>
+        <w:tc>
+          <w:tcPr>
+            <w:tcW w:w="3970" w:type="dxa"/>
+            <w:vMerge/>
+          </w:tcPr>
+          <w:p>
+            <w:pPr>
+              <w:rPr>
+                <w:rFonts w:ascii="Times New Roman" w:hAnsi="Times New Roman" w:cs="Times New Roman"/>
+                <w:sz w:val="28"/>
+                <w:szCs w:val="28"/>
+              </w:rPr>
+            </w:pPr>
+          </w:p>
+        </w:tc>
+        <w:tc>
+          <w:tcPr>
+            <w:tcW w:w="2694" w:type="dxa"/>
+          </w:tcPr>
+          <w:p>
+            <w:pPr>
+              <w:rPr>
+                <w:rFonts w:ascii="Times New Roman" w:hAnsi="Times New Roman" w:cs="Times New Roman"/>
+                <w:sz w:val="28"/>
+                <w:szCs w:val="28"/>
+              </w:rPr>
+            </w:pPr>
+            <w:r>
+              <w:rPr>
+                <w:rFonts w:ascii="Times New Roman" w:hAnsi="Times New Roman" w:cs="Times New Roman"/>
+                <w:sz w:val="28"/>
+                <w:szCs w:val="28"/>
+              </w:rPr>
+              <w:t>Code thêm sửa xóa, xuất hóa đơn</w:t>
+            </w:r>
+          </w:p>
+        </w:tc>
+        <w:tc>
+          <w:tcPr>
+            <w:tcW w:w="3117" w:type="dxa"/>
+          </w:tcPr>
+          <w:p>
+            <w:pPr>
+              <w:rPr>
+                <w:rFonts w:ascii="Times New Roman" w:hAnsi="Times New Roman" w:cs="Times New Roman"/>
+                <w:sz w:val="28"/>
+                <w:szCs w:val="28"/>
+              </w:rPr>
+            </w:pPr>
+            <w:r>
+              <w:rPr>
+                <w:rFonts w:ascii="Times New Roman" w:hAnsi="Times New Roman" w:cs="Times New Roman"/>
+                <w:sz w:val="28"/>
+                <w:szCs w:val="28"/>
+              </w:rPr>
+              <w:t>21/9/2019-&gt;28/9/2019</w:t>
+            </w:r>
+          </w:p>
+        </w:tc>
+      </w:tr>
+      <w:tr>
+        <w:tc>
+          <w:tcPr>
+            <w:tcW w:w="3970" w:type="dxa"/>
+            <w:vMerge/>
+          </w:tcPr>
+          <w:p>
+            <w:pPr>
+              <w:rPr>
+                <w:rFonts w:ascii="Times New Roman" w:hAnsi="Times New Roman" w:cs="Times New Roman"/>
+                <w:sz w:val="28"/>
+                <w:szCs w:val="28"/>
+              </w:rPr>
+            </w:pPr>
+          </w:p>
+        </w:tc>
+        <w:tc>
+          <w:tcPr>
+            <w:tcW w:w="2694" w:type="dxa"/>
+          </w:tcPr>
+          <w:p>
+            <w:pPr>
+              <w:rPr>
+                <w:rFonts w:ascii="Times New Roman" w:hAnsi="Times New Roman" w:cs="Times New Roman"/>
+                <w:sz w:val="28"/>
+                <w:szCs w:val="28"/>
+              </w:rPr>
+            </w:pPr>
+            <w:r>
+              <w:rPr>
+                <w:rFonts w:ascii="Times New Roman" w:hAnsi="Times New Roman" w:cs="Times New Roman"/>
+                <w:sz w:val="28"/>
+                <w:szCs w:val="28"/>
+              </w:rPr>
+              <w:t>tạo tài khoản thống kê</w:t>
+            </w:r>
+            <w:r>
+              <w:rPr>
+                <w:rFonts w:ascii="Times New Roman" w:hAnsi="Times New Roman" w:cs="Times New Roman"/>
+                <w:sz w:val="28"/>
+                <w:szCs w:val="28"/>
+              </w:rPr>
+              <w:t>, hóa đơn, nhập hàng, thống kê doanh thu</w:t>
+            </w:r>
+          </w:p>
+        </w:tc>
+        <w:tc>
+          <w:tcPr>
+            <w:tcW w:w="3117" w:type="dxa"/>
+          </w:tcPr>
+          <w:p>
+            <w:pPr>
+              <w:rPr>
+                <w:rFonts w:ascii="Times New Roman" w:hAnsi="Times New Roman" w:cs="Times New Roman"/>
+                <w:sz w:val="28"/>
+                <w:szCs w:val="28"/>
+              </w:rPr>
+            </w:pPr>
+            <w:r>
+              <w:rPr>
+                <w:rFonts w:ascii="Times New Roman" w:hAnsi="Times New Roman" w:cs="Times New Roman"/>
+                <w:sz w:val="28"/>
+                <w:szCs w:val="28"/>
+              </w:rPr>
+              <w:t>21/9/2019-</w:t>
             </w:r>
             <w:bookmarkStart w:id="0" w:name="_GoBack"/>
             <w:bookmarkEnd w:id="0"/>
-          </w:p>
-        </w:tc>
-        <w:tc>
-          <w:tcPr>
-            <w:tcW w:w="3117" w:type="dxa"/>
-          </w:tcPr>
-          <w:p>
-            <w:pPr>
-              <w:rPr>
-                <w:rFonts w:ascii="Times New Roman" w:hAnsi="Times New Roman" w:cs="Times New Roman"/>
-                <w:sz w:val="28"/>
-                <w:szCs w:val="28"/>
-              </w:rPr>
-            </w:pPr>
-            <w:r>
-              <w:rPr>
-                <w:rFonts w:ascii="Times New Roman" w:hAnsi="Times New Roman" w:cs="Times New Roman"/>
-                <w:sz w:val="28"/>
-                <w:szCs w:val="28"/>
-              </w:rPr>
-              <w:t>12/9/2019-&gt;21/9/2019</w:t>
+            <w:r>
+              <w:rPr>
+                <w:rFonts w:ascii="Times New Roman" w:hAnsi="Times New Roman" w:cs="Times New Roman"/>
+                <w:sz w:val="28"/>
+                <w:szCs w:val="28"/>
+              </w:rPr>
+              <w:t>&gt;28/9/2019</w:t>
             </w:r>
           </w:p>
         </w:tc>
@@ -250,7 +475,7 @@
                 <w:sz w:val="28"/>
                 <w:szCs w:val="28"/>
               </w:rPr>
-              <w:t>Code thêm sửa xóa, xuất hóa đơn</w:t>
+              <w:t>Viết báo cáo</w:t>
             </w:r>
           </w:p>
         </w:tc>
@@ -272,7 +497,7 @@
                 <w:sz w:val="28"/>
                 <w:szCs w:val="28"/>
               </w:rPr>
-              <w:t>21/9/2019-&gt;28/9/2019</w:t>
+              <w:t>5/10/2019-&gt;10/10/2019</w:t>
             </w:r>
           </w:p>
         </w:tc>
@@ -335,190 +560,6 @@
               </w:rPr>
               <w:t>28/9/2019-&gt;5/10/2019</w:t>
             </w:r>
-          </w:p>
-        </w:tc>
-      </w:tr>
-      <w:tr>
-        <w:tc>
-          <w:tcPr>
-            <w:tcW w:w="3970" w:type="dxa"/>
-            <w:vMerge w:val="restart"/>
-          </w:tcPr>
-          <w:p>
-            <w:pPr>
-              <w:rPr>
-                <w:rFonts w:ascii="Times New Roman" w:hAnsi="Times New Roman" w:cs="Times New Roman"/>
-                <w:sz w:val="28"/>
-                <w:szCs w:val="28"/>
-              </w:rPr>
-            </w:pPr>
-          </w:p>
-          <w:p>
-            <w:pPr>
-              <w:rPr>
-                <w:rFonts w:ascii="Times New Roman" w:hAnsi="Times New Roman" w:cs="Times New Roman"/>
-                <w:sz w:val="28"/>
-                <w:szCs w:val="28"/>
-              </w:rPr>
-            </w:pPr>
-            <w:r>
-              <w:rPr>
-                <w:rFonts w:ascii="Times New Roman" w:hAnsi="Times New Roman" w:cs="Times New Roman"/>
-                <w:sz w:val="28"/>
-                <w:szCs w:val="28"/>
-              </w:rPr>
-              <w:t>Nguyễn Út Thiện - 16110573</w:t>
-            </w:r>
-          </w:p>
-        </w:tc>
-        <w:tc>
-          <w:tcPr>
-            <w:tcW w:w="2694" w:type="dxa"/>
-          </w:tcPr>
-          <w:p>
-            <w:pPr>
-              <w:rPr>
-                <w:rFonts w:ascii="Times New Roman" w:hAnsi="Times New Roman" w:cs="Times New Roman"/>
-                <w:sz w:val="28"/>
-                <w:szCs w:val="28"/>
-              </w:rPr>
-            </w:pPr>
-            <w:r>
-              <w:rPr>
-                <w:rFonts w:ascii="Times New Roman" w:hAnsi="Times New Roman" w:cs="Times New Roman"/>
-                <w:sz w:val="28"/>
-                <w:szCs w:val="28"/>
-              </w:rPr>
-              <w:t>database</w:t>
-            </w:r>
-          </w:p>
-        </w:tc>
-        <w:tc>
-          <w:tcPr>
-            <w:tcW w:w="3117" w:type="dxa"/>
-          </w:tcPr>
-          <w:p>
-            <w:pPr>
-              <w:rPr>
-                <w:rFonts w:ascii="Times New Roman" w:hAnsi="Times New Roman" w:cs="Times New Roman"/>
-                <w:sz w:val="28"/>
-                <w:szCs w:val="28"/>
-              </w:rPr>
-            </w:pPr>
-            <w:r>
-              <w:rPr>
-                <w:rFonts w:ascii="Times New Roman" w:hAnsi="Times New Roman" w:cs="Times New Roman"/>
-                <w:sz w:val="28"/>
-                <w:szCs w:val="28"/>
-              </w:rPr>
-              <w:t>12/9/2019-&gt;21/9/2019</w:t>
-            </w:r>
-          </w:p>
-        </w:tc>
-      </w:tr>
-      <w:tr>
-        <w:tc>
-          <w:tcPr>
-            <w:tcW w:w="3970" w:type="dxa"/>
-            <w:vMerge/>
-          </w:tcPr>
-          <w:p>
-            <w:pPr>
-              <w:rPr>
-                <w:rFonts w:ascii="Times New Roman" w:hAnsi="Times New Roman" w:cs="Times New Roman"/>
-                <w:sz w:val="28"/>
-                <w:szCs w:val="28"/>
-              </w:rPr>
-            </w:pPr>
-          </w:p>
-        </w:tc>
-        <w:tc>
-          <w:tcPr>
-            <w:tcW w:w="2694" w:type="dxa"/>
-          </w:tcPr>
-          <w:p>
-            <w:pPr>
-              <w:rPr>
-                <w:rFonts w:ascii="Times New Roman" w:hAnsi="Times New Roman" w:cs="Times New Roman"/>
-                <w:sz w:val="28"/>
-                <w:szCs w:val="28"/>
-              </w:rPr>
-            </w:pPr>
-            <w:r>
-              <w:rPr>
-                <w:rFonts w:ascii="Times New Roman" w:hAnsi="Times New Roman" w:cs="Times New Roman"/>
-                <w:sz w:val="28"/>
-                <w:szCs w:val="28"/>
-              </w:rPr>
-              <w:t>Viết báo cáo</w:t>
-            </w:r>
-          </w:p>
-        </w:tc>
-        <w:tc>
-          <w:tcPr>
-            <w:tcW w:w="3117" w:type="dxa"/>
-          </w:tcPr>
-          <w:p>
-            <w:pPr>
-              <w:rPr>
-                <w:rFonts w:ascii="Times New Roman" w:hAnsi="Times New Roman" w:cs="Times New Roman"/>
-                <w:sz w:val="28"/>
-                <w:szCs w:val="28"/>
-              </w:rPr>
-            </w:pPr>
-            <w:r>
-              <w:rPr>
-                <w:rFonts w:ascii="Times New Roman" w:hAnsi="Times New Roman" w:cs="Times New Roman"/>
-                <w:sz w:val="28"/>
-                <w:szCs w:val="28"/>
-              </w:rPr>
-              <w:t>5/10/2019-&gt;10/10/2019</w:t>
-            </w:r>
-          </w:p>
-        </w:tc>
-      </w:tr>
-      <w:tr>
-        <w:tc>
-          <w:tcPr>
-            <w:tcW w:w="3970" w:type="dxa"/>
-            <w:vMerge/>
-          </w:tcPr>
-          <w:p>
-            <w:pPr>
-              <w:rPr>
-                <w:rFonts w:ascii="Times New Roman" w:hAnsi="Times New Roman" w:cs="Times New Roman"/>
-                <w:sz w:val="28"/>
-                <w:szCs w:val="28"/>
-              </w:rPr>
-            </w:pPr>
-          </w:p>
-        </w:tc>
-        <w:tc>
-          <w:tcPr>
-            <w:tcW w:w="2694" w:type="dxa"/>
-          </w:tcPr>
-          <w:p>
-            <w:pPr>
-              <w:rPr>
-                <w:rFonts w:ascii="Times New Roman" w:hAnsi="Times New Roman" w:cs="Times New Roman"/>
-                <w:sz w:val="28"/>
-                <w:szCs w:val="28"/>
-              </w:rPr>
-            </w:pPr>
-          </w:p>
-        </w:tc>
-        <w:tc>
-          <w:tcPr>
-            <w:tcW w:w="3117" w:type="dxa"/>
-          </w:tcPr>
-          <w:p>
-            <w:pPr>
-              <w:rPr>
-                <w:rFonts w:ascii="Times New Roman" w:hAnsi="Times New Roman" w:cs="Times New Roman"/>
-                <w:sz w:val="28"/>
-                <w:szCs w:val="28"/>
-              </w:rPr>
-            </w:pPr>
           </w:p>
         </w:tc>
       </w:tr>
@@ -1291,7 +1332,7 @@
 </file>
 
 <file path=customXml/itemProps1.xml><?xml version="1.0" encoding="utf-8"?>
-<ds:datastoreItem xmlns:ds="http://schemas.openxmlformats.org/officeDocument/2006/customXml" ds:itemID="{34F21B76-BF53-4DB9-A3E5-DB2A4EEDFB18}">
+<ds:datastoreItem xmlns:ds="http://schemas.openxmlformats.org/officeDocument/2006/customXml" ds:itemID="{845E88AF-F7C4-4673-877C-302CCD550DC6}">
   <ds:schemaRefs>
     <ds:schemaRef ds:uri="http://schemas.openxmlformats.org/officeDocument/2006/bibliography"/>
   </ds:schemaRefs>

</xml_diff>

<commit_message>
sửa lại bảng phân công kế hoạch làm đồ án 1
</commit_message>
<xml_diff>
--- a/Bảng phân công công việc đồ án 1.docx
+++ b/Bảng phân công công việc đồ án 1.docx
@@ -151,6 +151,33 @@
                 <w:szCs w:val="28"/>
               </w:rPr>
             </w:pPr>
+          </w:p>
+          <w:p>
+            <w:pPr>
+              <w:rPr>
+                <w:rFonts w:ascii="Times New Roman" w:hAnsi="Times New Roman" w:cs="Times New Roman"/>
+                <w:sz w:val="28"/>
+                <w:szCs w:val="28"/>
+              </w:rPr>
+            </w:pPr>
+          </w:p>
+          <w:p>
+            <w:pPr>
+              <w:rPr>
+                <w:rFonts w:ascii="Times New Roman" w:hAnsi="Times New Roman" w:cs="Times New Roman"/>
+                <w:sz w:val="28"/>
+                <w:szCs w:val="28"/>
+              </w:rPr>
+            </w:pPr>
+          </w:p>
+          <w:p>
+            <w:pPr>
+              <w:rPr>
+                <w:rFonts w:ascii="Times New Roman" w:hAnsi="Times New Roman" w:cs="Times New Roman"/>
+                <w:sz w:val="28"/>
+                <w:szCs w:val="28"/>
+              </w:rPr>
+            </w:pPr>
             <w:r>
               <w:rPr>
                 <w:rFonts w:ascii="Times New Roman" w:hAnsi="Times New Roman" w:cs="Times New Roman"/>
@@ -302,6 +329,9 @@
         </w:tc>
       </w:tr>
       <w:tr>
+        <w:trPr>
+          <w:trHeight w:val="2254"/>
+        </w:trPr>
         <w:tc>
           <w:tcPr>
             <w:tcW w:w="3970" w:type="dxa"/>
@@ -338,6 +368,40 @@
               <w:t>Code thêm sửa xóa, xuất hóa đơn</w:t>
             </w:r>
           </w:p>
+          <w:p>
+            <w:pPr>
+              <w:rPr>
+                <w:rFonts w:ascii="Times New Roman" w:hAnsi="Times New Roman" w:cs="Times New Roman"/>
+                <w:sz w:val="28"/>
+                <w:szCs w:val="28"/>
+              </w:rPr>
+            </w:pPr>
+            <w:r>
+              <w:rPr>
+                <w:rFonts w:ascii="Times New Roman" w:hAnsi="Times New Roman" w:cs="Times New Roman"/>
+                <w:sz w:val="28"/>
+                <w:szCs w:val="28"/>
+              </w:rPr>
+              <w:t>tạo tài khoản thống kê, hóa đơn, nhập hàng, thống kê doanh thu</w:t>
+            </w:r>
+          </w:p>
+          <w:p>
+            <w:pPr>
+              <w:rPr>
+                <w:rFonts w:ascii="Times New Roman" w:hAnsi="Times New Roman" w:cs="Times New Roman"/>
+                <w:sz w:val="28"/>
+                <w:szCs w:val="28"/>
+              </w:rPr>
+            </w:pPr>
+            <w:r>
+              <w:rPr>
+                <w:rFonts w:ascii="Times New Roman" w:hAnsi="Times New Roman" w:cs="Times New Roman"/>
+                <w:sz w:val="28"/>
+                <w:szCs w:val="28"/>
+              </w:rPr>
+              <w:t>Viết báo cáo</w:t>
+            </w:r>
+          </w:p>
         </w:tc>
         <w:tc>
           <w:tcPr>
@@ -351,14 +415,58 @@
                 <w:szCs w:val="28"/>
               </w:rPr>
             </w:pPr>
-            <w:r>
-              <w:rPr>
-                <w:rFonts w:ascii="Times New Roman" w:hAnsi="Times New Roman" w:cs="Times New Roman"/>
-                <w:sz w:val="28"/>
-                <w:szCs w:val="28"/>
-              </w:rPr>
-              <w:t>21/9/2019-&gt;28/9/2019</w:t>
-            </w:r>
+          </w:p>
+          <w:p>
+            <w:pPr>
+              <w:rPr>
+                <w:rFonts w:ascii="Times New Roman" w:hAnsi="Times New Roman" w:cs="Times New Roman"/>
+                <w:sz w:val="28"/>
+                <w:szCs w:val="28"/>
+              </w:rPr>
+            </w:pPr>
+          </w:p>
+          <w:p>
+            <w:pPr>
+              <w:rPr>
+                <w:rFonts w:ascii="Times New Roman" w:hAnsi="Times New Roman" w:cs="Times New Roman"/>
+                <w:sz w:val="28"/>
+                <w:szCs w:val="28"/>
+              </w:rPr>
+            </w:pPr>
+          </w:p>
+          <w:p>
+            <w:pPr>
+              <w:rPr>
+                <w:rFonts w:ascii="Times New Roman" w:hAnsi="Times New Roman" w:cs="Times New Roman"/>
+                <w:sz w:val="28"/>
+                <w:szCs w:val="28"/>
+              </w:rPr>
+            </w:pPr>
+            <w:r>
+              <w:rPr>
+                <w:rFonts w:ascii="Times New Roman" w:hAnsi="Times New Roman" w:cs="Times New Roman"/>
+                <w:sz w:val="28"/>
+                <w:szCs w:val="28"/>
+              </w:rPr>
+              <w:t>21/9/2019-&gt;</w:t>
+            </w:r>
+            <w:r>
+              <w:rPr>
+                <w:rFonts w:ascii="Times New Roman" w:hAnsi="Times New Roman" w:cs="Times New Roman"/>
+                <w:sz w:val="28"/>
+                <w:szCs w:val="28"/>
+              </w:rPr>
+              <w:t>10/10/2019</w:t>
+            </w:r>
+          </w:p>
+          <w:p>
+            <w:pPr>
+              <w:rPr>
+                <w:rFonts w:ascii="Times New Roman" w:hAnsi="Times New Roman" w:cs="Times New Roman"/>
+                <w:sz w:val="28"/>
+                <w:szCs w:val="28"/>
+              </w:rPr>
+            </w:pPr>
           </w:p>
         </w:tc>
       </w:tr>
@@ -396,15 +504,7 @@
                 <w:sz w:val="28"/>
                 <w:szCs w:val="28"/>
               </w:rPr>
-              <w:t>tạo tài khoản thống kê</w:t>
-            </w:r>
-            <w:r>
-              <w:rPr>
-                <w:rFonts w:ascii="Times New Roman" w:hAnsi="Times New Roman" w:cs="Times New Roman"/>
-                <w:sz w:val="28"/>
-                <w:szCs w:val="28"/>
-              </w:rPr>
-              <w:t>, hóa đơn, nhập hàng, thống kê doanh thu</w:t>
+              <w:t>Hoàn thành</w:t>
             </w:r>
           </w:p>
         </w:tc>
@@ -426,139 +526,7 @@
                 <w:sz w:val="28"/>
                 <w:szCs w:val="28"/>
               </w:rPr>
-              <w:t>21/9/2019-</w:t>
-            </w:r>
-            <w:bookmarkStart w:id="0" w:name="_GoBack"/>
-            <w:bookmarkEnd w:id="0"/>
-            <w:r>
-              <w:rPr>
-                <w:rFonts w:ascii="Times New Roman" w:hAnsi="Times New Roman" w:cs="Times New Roman"/>
-                <w:sz w:val="28"/>
-                <w:szCs w:val="28"/>
-              </w:rPr>
-              <w:t>&gt;28/9/2019</w:t>
-            </w:r>
-          </w:p>
-        </w:tc>
-      </w:tr>
-      <w:tr>
-        <w:tc>
-          <w:tcPr>
-            <w:tcW w:w="3970" w:type="dxa"/>
-            <w:vMerge/>
-          </w:tcPr>
-          <w:p>
-            <w:pPr>
-              <w:rPr>
-                <w:rFonts w:ascii="Times New Roman" w:hAnsi="Times New Roman" w:cs="Times New Roman"/>
-                <w:sz w:val="28"/>
-                <w:szCs w:val="28"/>
-              </w:rPr>
-            </w:pPr>
-          </w:p>
-        </w:tc>
-        <w:tc>
-          <w:tcPr>
-            <w:tcW w:w="2694" w:type="dxa"/>
-          </w:tcPr>
-          <w:p>
-            <w:pPr>
-              <w:rPr>
-                <w:rFonts w:ascii="Times New Roman" w:hAnsi="Times New Roman" w:cs="Times New Roman"/>
-                <w:sz w:val="28"/>
-                <w:szCs w:val="28"/>
-              </w:rPr>
-            </w:pPr>
-            <w:r>
-              <w:rPr>
-                <w:rFonts w:ascii="Times New Roman" w:hAnsi="Times New Roman" w:cs="Times New Roman"/>
-                <w:sz w:val="28"/>
-                <w:szCs w:val="28"/>
-              </w:rPr>
-              <w:t>Viết báo cáo</w:t>
-            </w:r>
-          </w:p>
-        </w:tc>
-        <w:tc>
-          <w:tcPr>
-            <w:tcW w:w="3117" w:type="dxa"/>
-          </w:tcPr>
-          <w:p>
-            <w:pPr>
-              <w:rPr>
-                <w:rFonts w:ascii="Times New Roman" w:hAnsi="Times New Roman" w:cs="Times New Roman"/>
-                <w:sz w:val="28"/>
-                <w:szCs w:val="28"/>
-              </w:rPr>
-            </w:pPr>
-            <w:r>
-              <w:rPr>
-                <w:rFonts w:ascii="Times New Roman" w:hAnsi="Times New Roman" w:cs="Times New Roman"/>
-                <w:sz w:val="28"/>
-                <w:szCs w:val="28"/>
-              </w:rPr>
-              <w:t>5/10/2019-&gt;10/10/2019</w:t>
-            </w:r>
-          </w:p>
-        </w:tc>
-      </w:tr>
-      <w:tr>
-        <w:tc>
-          <w:tcPr>
-            <w:tcW w:w="3970" w:type="dxa"/>
-            <w:vMerge/>
-          </w:tcPr>
-          <w:p>
-            <w:pPr>
-              <w:rPr>
-                <w:rFonts w:ascii="Times New Roman" w:hAnsi="Times New Roman" w:cs="Times New Roman"/>
-                <w:sz w:val="28"/>
-                <w:szCs w:val="28"/>
-              </w:rPr>
-            </w:pPr>
-          </w:p>
-        </w:tc>
-        <w:tc>
-          <w:tcPr>
-            <w:tcW w:w="2694" w:type="dxa"/>
-          </w:tcPr>
-          <w:p>
-            <w:pPr>
-              <w:rPr>
-                <w:rFonts w:ascii="Times New Roman" w:hAnsi="Times New Roman" w:cs="Times New Roman"/>
-                <w:sz w:val="28"/>
-                <w:szCs w:val="28"/>
-              </w:rPr>
-            </w:pPr>
-            <w:r>
-              <w:rPr>
-                <w:rFonts w:ascii="Times New Roman" w:hAnsi="Times New Roman" w:cs="Times New Roman"/>
-                <w:sz w:val="28"/>
-                <w:szCs w:val="28"/>
-              </w:rPr>
-              <w:t>Hoàn thành</w:t>
-            </w:r>
-          </w:p>
-        </w:tc>
-        <w:tc>
-          <w:tcPr>
-            <w:tcW w:w="3117" w:type="dxa"/>
-          </w:tcPr>
-          <w:p>
-            <w:pPr>
-              <w:rPr>
-                <w:rFonts w:ascii="Times New Roman" w:hAnsi="Times New Roman" w:cs="Times New Roman"/>
-                <w:sz w:val="28"/>
-                <w:szCs w:val="28"/>
-              </w:rPr>
-            </w:pPr>
-            <w:r>
-              <w:rPr>
-                <w:rFonts w:ascii="Times New Roman" w:hAnsi="Times New Roman" w:cs="Times New Roman"/>
-                <w:sz w:val="28"/>
-                <w:szCs w:val="28"/>
-              </w:rPr>
-              <w:t>28/9/2019-&gt;5/10/2019</w:t>
+              <w:t>21/9/2019-&gt;10/10/2019</w:t>
             </w:r>
           </w:p>
         </w:tc>
@@ -572,6 +540,8 @@
           <w:szCs w:val="28"/>
         </w:rPr>
       </w:pPr>
+      <w:bookmarkStart w:id="0" w:name="_GoBack"/>
+      <w:bookmarkEnd w:id="0"/>
     </w:p>
     <w:sectPr>
       <w:pgSz w:w="12240" w:h="15840"/>
@@ -1332,7 +1302,7 @@
 </file>
 
 <file path=customXml/itemProps1.xml><?xml version="1.0" encoding="utf-8"?>
-<ds:datastoreItem xmlns:ds="http://schemas.openxmlformats.org/officeDocument/2006/customXml" ds:itemID="{845E88AF-F7C4-4673-877C-302CCD550DC6}">
+<ds:datastoreItem xmlns:ds="http://schemas.openxmlformats.org/officeDocument/2006/customXml" ds:itemID="{BAF5F880-D23E-41F5-9221-743574E1D911}">
   <ds:schemaRefs>
     <ds:schemaRef ds:uri="http://schemas.openxmlformats.org/officeDocument/2006/bibliography"/>
   </ds:schemaRefs>

</xml_diff>